<commit_message>
Update PrimerRequerimientoBD 11 de febrero.docx
</commit_message>
<xml_diff>
--- a/PrimerRequerimientoBD 11 de febrero.docx
+++ b/PrimerRequerimientoBD 11 de febrero.docx
@@ -25361,6 +25361,7 @@
         </w:rPr>
         <w:t xml:space="preserve"> </w:t>
       </w:r>
+      <w:proofErr w:type="spellStart"/>
       <w:r>
         <w:rPr>
           <w:rFonts w:ascii="Arial" w:eastAsia="Arial" w:hAnsi="Arial" w:cs="Arial"/>
@@ -25476,6 +25477,7 @@
         </w:rPr>
         <w:t>o</w:t>
       </w:r>
+      <w:proofErr w:type="spellEnd"/>
     </w:p>
     <w:p>
       <w:pPr>
@@ -25693,7 +25695,27 @@
           <w:szCs w:val="24"/>
           <w:lang w:val="es-GT"/>
         </w:rPr>
-        <w:t xml:space="preserve">El modulo guardara los diversos servicios que tiene la empresa, el precio y el tipo de servicio ya sea corte de cabello, </w:t>
+        <w:t xml:space="preserve">El </w:t>
+      </w:r>
+      <w:proofErr w:type="spellStart"/>
+      <w:r>
+        <w:rPr>
+          <w:rFonts w:ascii="Arial" w:eastAsia="Arial" w:hAnsi="Arial" w:cs="Arial"/>
+          <w:sz w:val="24"/>
+          <w:szCs w:val="24"/>
+          <w:lang w:val="es-GT"/>
+        </w:rPr>
+        <w:t>modulo</w:t>
+      </w:r>
+      <w:proofErr w:type="spellEnd"/>
+      <w:r>
+        <w:rPr>
+          <w:rFonts w:ascii="Arial" w:eastAsia="Arial" w:hAnsi="Arial" w:cs="Arial"/>
+          <w:sz w:val="24"/>
+          <w:szCs w:val="24"/>
+          <w:lang w:val="es-GT"/>
+        </w:rPr>
+        <w:t xml:space="preserve"> guardara los diversos servicios que tiene la empresa, el precio y el tipo de servicio ya sea corte de cabello, </w:t>
       </w:r>
       <w:r>
         <w:rPr>
@@ -25734,8 +25756,6 @@
         </w:rPr>
         <w:br w:type="column"/>
       </w:r>
-      <w:bookmarkStart w:id="1" w:name="_GoBack"/>
-      <w:bookmarkEnd w:id="1"/>
       <w:r>
         <w:rPr>
           <w:rFonts w:ascii="Arial" w:eastAsia="Arial" w:hAnsi="Arial" w:cs="Arial"/>
@@ -26808,6 +26828,7 @@
         </w:rPr>
         <w:t xml:space="preserve"> </w:t>
       </w:r>
+      <w:proofErr w:type="spellStart"/>
       <w:r>
         <w:rPr>
           <w:rFonts w:ascii="Arial" w:eastAsia="Arial" w:hAnsi="Arial" w:cs="Arial"/>
@@ -26933,6 +26954,7 @@
         </w:rPr>
         <w:t>o</w:t>
       </w:r>
+      <w:proofErr w:type="spellEnd"/>
     </w:p>
     <w:p>
       <w:pPr>
@@ -28027,6 +28049,7 @@
         </w:rPr>
         <w:t xml:space="preserve"> </w:t>
       </w:r>
+      <w:proofErr w:type="spellStart"/>
       <w:r>
         <w:rPr>
           <w:rFonts w:ascii="Arial" w:eastAsia="Arial" w:hAnsi="Arial" w:cs="Arial"/>
@@ -28201,6 +28224,7 @@
         </w:rPr>
         <w:t>e</w:t>
       </w:r>
+      <w:proofErr w:type="spellEnd"/>
     </w:p>
     <w:p>
       <w:pPr>
@@ -28480,6 +28504,7 @@
           <w:rFonts w:ascii="Arial" w:eastAsia="Arial" w:hAnsi="Arial" w:cs="Arial"/>
           <w:sz w:val="24"/>
           <w:szCs w:val="24"/>
+          <w:u w:val="single"/>
           <w:lang w:val="es-GT"/>
         </w:rPr>
       </w:pPr>
@@ -28490,26 +28515,17 @@
           <w:bCs/>
           <w:sz w:val="24"/>
           <w:szCs w:val="24"/>
-          <w:lang w:val="es-GT"/>
-        </w:rPr>
-        <w:t>Facturación</w:t>
-      </w:r>
-      <w:r>
-        <w:rPr>
-          <w:rFonts w:ascii="Arial" w:eastAsia="Arial" w:hAnsi="Arial" w:cs="Arial"/>
-          <w:b/>
-          <w:bCs/>
-          <w:sz w:val="24"/>
-          <w:szCs w:val="24"/>
-          <w:lang w:val="es-GT"/>
-        </w:rPr>
-        <w:t xml:space="preserve"> </w:t>
-      </w:r>
-      <w:r>
-        <w:rPr>
-          <w:rFonts w:ascii="Arial" w:eastAsia="Arial" w:hAnsi="Arial" w:cs="Arial"/>
-          <w:sz w:val="24"/>
-          <w:szCs w:val="24"/>
+          <w:u w:val="single"/>
+          <w:lang w:val="es-GT"/>
+        </w:rPr>
+        <w:t xml:space="preserve">FACTURACIÓN </w:t>
+      </w:r>
+      <w:r>
+        <w:rPr>
+          <w:rFonts w:ascii="Arial" w:eastAsia="Arial" w:hAnsi="Arial" w:cs="Arial"/>
+          <w:sz w:val="24"/>
+          <w:szCs w:val="24"/>
+          <w:u w:val="single"/>
           <w:lang w:val="es-GT"/>
         </w:rPr>
         <w:t xml:space="preserve"> </w:t>
@@ -28524,6 +28540,8 @@
           <w:lang w:val="es-GT"/>
         </w:rPr>
       </w:pPr>
+      <w:bookmarkStart w:id="1" w:name="_GoBack"/>
+      <w:bookmarkEnd w:id="1"/>
     </w:p>
     <w:p>
       <w:pPr>
@@ -28543,6 +28561,7 @@
         </w:rPr>
         <w:t xml:space="preserve">- </w:t>
       </w:r>
+      <w:proofErr w:type="spellStart"/>
       <w:r>
         <w:rPr>
           <w:rFonts w:ascii="Arial" w:eastAsia="Arial" w:hAnsi="Arial" w:cs="Arial"/>
@@ -28552,6 +28571,7 @@
         </w:rPr>
         <w:t>Nit</w:t>
       </w:r>
+      <w:proofErr w:type="spellEnd"/>
     </w:p>
     <w:p>
       <w:pPr>
@@ -33485,7 +33505,7 @@
 </file>
 
 <file path=customXml/itemProps1.xml><?xml version="1.0" encoding="utf-8"?>
-<ds:datastoreItem xmlns:ds="http://schemas.openxmlformats.org/officeDocument/2006/customXml" ds:itemID="{9088C774-A142-4152-8CBC-621B7B202CA0}">
+<ds:datastoreItem xmlns:ds="http://schemas.openxmlformats.org/officeDocument/2006/customXml" ds:itemID="{8BAE487F-0DB8-46B2-AED6-73D7E62944CF}">
   <ds:schemaRefs>
     <ds:schemaRef ds:uri="http://schemas.openxmlformats.org/officeDocument/2006/bibliography"/>
   </ds:schemaRefs>

</xml_diff>